<commit_message>
Update URS-05 and URS-06
</commit_message>
<xml_diff>
--- a/softwareDesign/URS-SRS.docx
+++ b/softwareDesign/URS-SRS.docx
@@ -6,7 +6,6 @@
       <w:pPr>
         <w:pStyle w:val="Heading2"/>
         <w:rPr>
-          <w:rFonts w:hint="cs"/>
           <w:cs/>
           <w:lang w:bidi="th-TH"/>
         </w:rPr>
@@ -291,10 +290,7 @@
         <w:ind w:firstLine="720"/>
       </w:pPr>
       <w:r>
-        <w:t>SRS-17: The system shall provide catalog</w:t>
-      </w:r>
-      <w:r>
-        <w:t xml:space="preserve"> page that consist with product name, product description and product picture.</w:t>
+        <w:t>SRS-17: The system shall provide catalog page that consist with product name, product description and product picture.</w:t>
       </w:r>
     </w:p>
     <w:p>
@@ -499,13 +495,207 @@
         <w:ind w:firstLine="720"/>
       </w:pPr>
       <w:r>
-        <w:t>SRS-17</w:t>
+        <w:t xml:space="preserve">SRS-17: </w:t>
+      </w:r>
+      <w:r>
+        <w:t>The system shall provide catalog page that consist with product name, product description and product picture.</w:t>
+      </w:r>
+    </w:p>
+    <w:p>
+      <w:pPr>
+        <w:ind w:firstLine="720"/>
+      </w:pPr>
+      <w:r>
+        <w:t>SRS-24: The system shall provide detail page that consist with product name, product description, item quantity and product picture.</w:t>
+      </w:r>
+    </w:p>
+    <w:p/>
+    <w:p>
+      <w:pPr>
+        <w:ind w:firstLine="720"/>
+      </w:pPr>
+      <w:r>
+        <w:t>SRS-25: The system shall provide the interface for customer can select the product to a cart.</w:t>
+      </w:r>
+    </w:p>
+    <w:p>
+      <w:pPr>
+        <w:ind w:firstLine="720"/>
+      </w:pPr>
+      <w:r>
+        <w:t>SRS-26: The system shall provide the interface for customer can select the product quantity to a cart.</w:t>
+      </w:r>
+    </w:p>
+    <w:p>
+      <w:pPr>
+        <w:ind w:firstLine="720"/>
+      </w:pPr>
+      <w:r>
+        <w:t>SRS-27: The system save cart history into a database using customer</w:t>
+      </w:r>
+      <w:r>
+        <w:t xml:space="preserve"> ID, product ID and status</w:t>
+      </w:r>
+    </w:p>
+    <w:p>
+      <w:pPr>
+        <w:ind w:firstLine="720"/>
+      </w:pPr>
+      <w:r>
+        <w:t xml:space="preserve">SRS-28: The system update status at cart history </w:t>
+      </w:r>
+    </w:p>
+    <w:p>
+      <w:pPr>
+        <w:ind w:firstLine="720"/>
+      </w:pPr>
+      <w:bookmarkStart w:id="4" w:name="_Toc379225277"/>
+      <w:r>
+        <w:t>SRS-29</w:t>
+      </w:r>
+      <w:r>
+        <w:t>: Th</w:t>
+      </w:r>
+      <w:r>
+        <w:t>e system shall display the alert</w:t>
+      </w:r>
+      <w:r>
+        <w:t xml:space="preserve"> message “</w:t>
+      </w:r>
+      <w:r>
+        <w:t>The product has been add to a cart</w:t>
+      </w:r>
+      <w:r>
+        <w:t>”.</w:t>
+      </w:r>
+    </w:p>
+    <w:p>
+      <w:pPr>
+        <w:pStyle w:val="Heading3"/>
+      </w:pPr>
+      <w:r>
+        <w:t>URS-06: The customer check out for purchase the product.</w:t>
+      </w:r>
+      <w:bookmarkEnd w:id="4"/>
+    </w:p>
+    <w:p>
+      <w:r>
+        <w:tab/>
+        <w:t>SRS-30</w:t>
+      </w:r>
+      <w:r>
+        <w:t>: The system shall provide interface for check out for purchase the product.</w:t>
+      </w:r>
+    </w:p>
+    <w:p>
+      <w:r>
+        <w:tab/>
+        <w:t>SRS-31</w:t>
+      </w:r>
+      <w:r>
+        <w:t>: The system shall provide the product list that consist product name, product picture, price, quantity and total price.</w:t>
+      </w:r>
+    </w:p>
+    <w:p>
+      <w:r>
+        <w:tab/>
+        <w:t>SRS-32</w:t>
+      </w:r>
+      <w:r>
+        <w:t>: The system shall provide payment method interface.</w:t>
+      </w:r>
+    </w:p>
+    <w:p>
+      <w:r>
+        <w:tab/>
+        <w:t>SRS-33</w:t>
       </w:r>
       <w:r>
         <w:t xml:space="preserve">: </w:t>
       </w:r>
       <w:r>
-        <w:t>The system shall provide catalog page that consist with product name, product description and product picture.</w:t>
+        <w:t>The system shall pro</w:t>
+      </w:r>
+      <w:r>
+        <w:t>vide the successful</w:t>
+      </w:r>
+      <w:r>
+        <w:t xml:space="preserve"> purchasing</w:t>
+      </w:r>
+      <w:r>
+        <w:t xml:space="preserve"> </w:t>
+      </w:r>
+      <w:r>
+        <w:t>page</w:t>
+      </w:r>
+      <w:r>
+        <w:t xml:space="preserve"> after purchase is complete</w:t>
+      </w:r>
+      <w:r>
+        <w:t>.</w:t>
+      </w:r>
+    </w:p>
+    <w:p>
+      <w:r>
+        <w:tab/>
+        <w:t>SRS-34: The system shall update status at cart history in a database.</w:t>
+      </w:r>
+    </w:p>
+    <w:p>
+      <w:r>
+        <w:tab/>
+        <w:t>SRS-35</w:t>
+      </w:r>
+      <w:r>
+        <w:t>: The system shall add a new shopping history to database.</w:t>
+      </w:r>
+    </w:p>
+    <w:p>
+      <w:pPr>
+        <w:pStyle w:val="Heading3"/>
+      </w:pPr>
+      <w:bookmarkStart w:id="5" w:name="_Toc379225278"/>
+      <w:r>
+        <w:t>URS-07: The customer view their history.</w:t>
+      </w:r>
+      <w:bookmarkEnd w:id="5"/>
+    </w:p>
+    <w:p>
+      <w:r>
+        <w:tab/>
+        <w:t>SRS-</w:t>
+      </w:r>
+      <w:r>
+        <w:t>36</w:t>
+      </w:r>
+      <w:r>
+        <w:t>: The system shall provide interface for view a customer history.</w:t>
+      </w:r>
+    </w:p>
+    <w:p>
+      <w:r>
+        <w:tab/>
+        <w:t>SRS-37</w:t>
+      </w:r>
+      <w:r>
+        <w:t>: The system query history list page that consist with date and history id.</w:t>
+      </w:r>
+    </w:p>
+    <w:p>
+      <w:r>
+        <w:tab/>
+        <w:t>SRS-38</w:t>
+      </w:r>
+      <w:r>
+        <w:t>: The system query the history detail that consist the list of product that customer bought and total price.</w:t>
+      </w:r>
+    </w:p>
+    <w:p>
+      <w:pPr>
+        <w:pStyle w:val="Heading3"/>
+      </w:pPr>
+      <w:r>
+        <w:t>URS-08: The user log in as administrator</w:t>
       </w:r>
     </w:p>
     <w:p>
@@ -513,291 +703,105 @@
         <w:ind w:firstLine="720"/>
       </w:pPr>
       <w:r>
-        <w:t>SRS-24</w:t>
-      </w:r>
-      <w:r>
-        <w:t>: The system shall provide detail page that consist with product name, product description, item quantity and product picture.</w:t>
-      </w:r>
-    </w:p>
-    <w:p/>
+        <w:t>SRS-14</w:t>
+      </w:r>
+      <w:r>
+        <w:t xml:space="preserve">: </w:t>
+      </w:r>
+      <w:r>
+        <w:t>The system provides the login user interface which receive the user name and password</w:t>
+      </w:r>
+      <w:r>
+        <w:t>.</w:t>
+      </w:r>
+    </w:p>
+    <w:p>
+      <w:r>
+        <w:tab/>
+        <w:t xml:space="preserve">SRS-05: </w:t>
+      </w:r>
+      <w:r>
+        <w:t xml:space="preserve">The system can check the username format. The username format should be </w:t>
+      </w:r>
+      <w:r>
+        <w:t>character with number.</w:t>
+      </w:r>
+    </w:p>
+    <w:p>
+      <w:r>
+        <w:tab/>
+        <w:t>SRS-06:</w:t>
+      </w:r>
+      <w:r>
+        <w:t xml:space="preserve"> The system can check the pa</w:t>
+      </w:r>
+      <w:r>
+        <w:t>ssword format.</w:t>
+      </w:r>
+      <w:r>
+        <w:t xml:space="preserve"> The password must contain the </w:t>
+      </w:r>
+      <w:r>
+        <w:t>character with number.</w:t>
+      </w:r>
+    </w:p>
+    <w:p>
+      <w:r>
+        <w:tab/>
+        <w:t>SRS-</w:t>
+      </w:r>
+      <w:r>
+        <w:rPr>
+          <w:lang w:bidi="th-TH"/>
+        </w:rPr>
+        <w:t>15</w:t>
+      </w:r>
+      <w:r>
+        <w:t xml:space="preserve">: </w:t>
+      </w:r>
+      <w:r>
+        <w:t>The system validates the username and password</w:t>
+      </w:r>
+      <w:r>
+        <w:t>.</w:t>
+      </w:r>
+    </w:p>
+    <w:p>
+      <w:r>
+        <w:tab/>
+        <w:t xml:space="preserve">SRS-16: </w:t>
+      </w:r>
+      <w:r>
+        <w:t>The system shall pro</w:t>
+      </w:r>
+      <w:r>
+        <w:t>vide the successful login</w:t>
+      </w:r>
+      <w:r>
+        <w:t xml:space="preserve"> page.</w:t>
+      </w:r>
+    </w:p>
     <w:p>
       <w:pPr>
         <w:ind w:firstLine="720"/>
       </w:pPr>
       <w:r>
-        <w:t>SRS-25</w:t>
-      </w:r>
-      <w:r>
-        <w:t>: The system shall provide the interface for customer can select the product to a cart.</w:t>
-      </w:r>
-    </w:p>
-    <w:p>
-      <w:pPr>
-        <w:ind w:firstLine="720"/>
-      </w:pPr>
-      <w:r>
-        <w:t>SRS-26</w:t>
-      </w:r>
-      <w:r>
-        <w:t>: The system shall provide the interface for customer can select the product quantity to a cart.</w:t>
-      </w:r>
-    </w:p>
-    <w:p>
-      <w:pPr>
-        <w:ind w:firstLine="720"/>
-      </w:pPr>
-      <w:bookmarkStart w:id="4" w:name="_Toc379225277"/>
-      <w:r>
-        <w:t>SRS-27</w:t>
-      </w:r>
-      <w:r>
-        <w:t>: Th</w:t>
-      </w:r>
-      <w:r>
-        <w:t>e system shall display the alert</w:t>
-      </w:r>
-      <w:r>
-        <w:t xml:space="preserve"> message “</w:t>
-      </w:r>
-      <w:r>
-        <w:t>The product has been add to a cart</w:t>
-      </w:r>
-      <w:r>
-        <w:t>”.</w:t>
+        <w:lastRenderedPageBreak/>
+        <w:t>SRS-39</w:t>
+      </w:r>
+      <w:r>
+        <w:t xml:space="preserve">: </w:t>
+      </w:r>
+      <w:r>
+        <w:t>The system shall provide administrator page after login successful.</w:t>
       </w:r>
     </w:p>
     <w:p>
       <w:pPr>
         <w:pStyle w:val="Heading3"/>
       </w:pPr>
-      <w:r>
-        <w:t>URS-06: The customer check out for purchase the product.</w:t>
-      </w:r>
-      <w:bookmarkEnd w:id="4"/>
-    </w:p>
-    <w:p>
-      <w:r>
-        <w:tab/>
-        <w:t>SRS-28</w:t>
-      </w:r>
-      <w:r>
-        <w:t>: The system shall provide interface for check out for purchase the product.</w:t>
-      </w:r>
-    </w:p>
-    <w:p>
-      <w:r>
-        <w:tab/>
-        <w:t>SRS-29</w:t>
-      </w:r>
-      <w:r>
-        <w:t>: The system shall provide the product list that consist product name, product picture, price, quantity and total price.</w:t>
-      </w:r>
-    </w:p>
-    <w:p>
-      <w:r>
-        <w:tab/>
-        <w:t>SRS-30</w:t>
-      </w:r>
-      <w:r>
-        <w:t>: The system shall provide payment method interface.</w:t>
-      </w:r>
-    </w:p>
-    <w:p>
-      <w:r>
-        <w:tab/>
-        <w:t>SRS-31</w:t>
-      </w:r>
-      <w:r>
-        <w:t xml:space="preserve">: </w:t>
-      </w:r>
-      <w:r>
-        <w:t>The system shall pro</w:t>
-      </w:r>
-      <w:r>
-        <w:t>vide the successful</w:t>
-      </w:r>
-      <w:r>
-        <w:t xml:space="preserve"> purchasing</w:t>
-      </w:r>
-      <w:r>
-        <w:t xml:space="preserve"> </w:t>
-      </w:r>
-      <w:r>
-        <w:t>page</w:t>
-      </w:r>
-      <w:r>
-        <w:t xml:space="preserve"> after purchase is complete</w:t>
-      </w:r>
-      <w:r>
-        <w:t>.</w:t>
-      </w:r>
-    </w:p>
-    <w:p>
-      <w:r>
-        <w:tab/>
-        <w:t>SRS-32</w:t>
-      </w:r>
-      <w:r>
-        <w:t>: The system shall add a new shopping history to database.</w:t>
-      </w:r>
-    </w:p>
-    <w:p>
-      <w:pPr>
-        <w:pStyle w:val="Heading3"/>
-      </w:pPr>
-      <w:bookmarkStart w:id="5" w:name="_Toc379225278"/>
-      <w:r>
-        <w:t>URS-07: The customer view their history.</w:t>
-      </w:r>
-      <w:bookmarkEnd w:id="5"/>
-    </w:p>
-    <w:p>
-      <w:r>
-        <w:tab/>
-        <w:t>SRS-</w:t>
-      </w:r>
-      <w:r>
-        <w:t>33:</w:t>
-      </w:r>
-      <w:r>
-        <w:t xml:space="preserve"> The system shall provide interface for view</w:t>
-      </w:r>
-      <w:r>
-        <w:t xml:space="preserve"> a</w:t>
-      </w:r>
-      <w:r>
-        <w:t xml:space="preserve"> customer histor</w:t>
-      </w:r>
-      <w:r>
-        <w:t>y.</w:t>
-      </w:r>
-    </w:p>
-    <w:p>
-      <w:r>
-        <w:tab/>
-        <w:t>SRS-34</w:t>
-      </w:r>
-      <w:r>
-        <w:t>: The system query history list page that consist with date and history id.</w:t>
-      </w:r>
-    </w:p>
-    <w:p>
-      <w:r>
-        <w:tab/>
-        <w:t>SRS-35</w:t>
-      </w:r>
-      <w:r>
-        <w:t>: The system query the history detail that consist the list of product that customer bought and total price.</w:t>
-      </w:r>
-    </w:p>
-    <w:p>
-      <w:pPr>
-        <w:pStyle w:val="Heading3"/>
-      </w:pPr>
-      <w:r>
-        <w:t>URS-08: The user log in as administrator</w:t>
-      </w:r>
-    </w:p>
-    <w:p>
-      <w:pPr>
-        <w:ind w:firstLine="720"/>
-      </w:pPr>
-      <w:r>
-        <w:t xml:space="preserve">SRS-14: </w:t>
-      </w:r>
-      <w:r>
-        <w:t>The system provides the login user interface which receive the user name and password</w:t>
-      </w:r>
-      <w:r>
-        <w:t>.</w:t>
-      </w:r>
-    </w:p>
-    <w:p>
-      <w:r>
-        <w:tab/>
-        <w:t xml:space="preserve">SRS-05: </w:t>
-      </w:r>
-      <w:r>
-        <w:t xml:space="preserve">The system can check the username format. The username format should be </w:t>
-      </w:r>
-      <w:r>
-        <w:t>character with number.</w:t>
-      </w:r>
-    </w:p>
-    <w:p>
-      <w:r>
-        <w:tab/>
-        <w:t>SRS-06:</w:t>
-      </w:r>
-      <w:r>
-        <w:t xml:space="preserve"> The system can check the pa</w:t>
-      </w:r>
-      <w:r>
-        <w:t>ssword format.</w:t>
-      </w:r>
-      <w:r>
-        <w:t xml:space="preserve"> The password must contain the </w:t>
-      </w:r>
-      <w:r>
-        <w:t>character with number.</w:t>
-      </w:r>
-    </w:p>
-    <w:p>
-      <w:r>
-        <w:tab/>
-        <w:t>SRS-</w:t>
-      </w:r>
-      <w:r>
-        <w:rPr>
-          <w:lang w:bidi="th-TH"/>
-        </w:rPr>
-        <w:t>15</w:t>
-      </w:r>
-      <w:r>
-        <w:t xml:space="preserve">: </w:t>
-      </w:r>
-      <w:r>
-        <w:t>The system validates the username and password</w:t>
-      </w:r>
-      <w:r>
-        <w:t>.</w:t>
-      </w:r>
-    </w:p>
-    <w:p>
-      <w:r>
-        <w:tab/>
-        <w:t xml:space="preserve">SRS-16: </w:t>
-      </w:r>
-      <w:r>
-        <w:t>The system shall pro</w:t>
-      </w:r>
-      <w:r>
-        <w:t>vide the successful login</w:t>
-      </w:r>
-      <w:r>
-        <w:t xml:space="preserve"> page.</w:t>
-      </w:r>
-    </w:p>
-    <w:p>
-      <w:pPr>
-        <w:ind w:firstLine="720"/>
-      </w:pPr>
-      <w:r>
-        <w:t xml:space="preserve">SRS-43: </w:t>
-      </w:r>
-      <w:r>
-        <w:t>The system shall provide administrator page after login successful.</w:t>
-      </w:r>
-    </w:p>
-    <w:p>
-      <w:pPr>
-        <w:pStyle w:val="Heading3"/>
-      </w:pPr>
       <w:bookmarkStart w:id="6" w:name="_Toc379225280"/>
-      <w:bookmarkStart w:id="7" w:name="_GoBack"/>
-      <w:bookmarkEnd w:id="7"/>
-      <w:r>
-        <w:lastRenderedPageBreak/>
+      <w:r>
         <w:t>URS-09: The administrator add a new product.</w:t>
       </w:r>
       <w:bookmarkEnd w:id="6"/>
@@ -805,7 +809,7 @@
     <w:p>
       <w:r>
         <w:tab/>
-        <w:t>SRS-44</w:t>
+        <w:t>SRS-40</w:t>
       </w:r>
       <w:r>
         <w:t>: The system shall provide the interface for add new product which receive product name, description and product picture.</w:t>
@@ -814,7 +818,7 @@
     <w:p>
       <w:r>
         <w:tab/>
-        <w:t>SRS-45</w:t>
+        <w:t>SRS-41</w:t>
       </w:r>
       <w:r>
         <w:t>: The system can check the product title format. The title should be character.</w:t>
@@ -844,10 +848,111 @@
     <w:p>
       <w:r>
         <w:tab/>
+        <w:t>SRS-42</w:t>
+      </w:r>
+      <w:r>
+        <w:t>: The system shall retrieve the existing data from the product name.</w:t>
+      </w:r>
+    </w:p>
+    <w:p>
+      <w:r>
+        <w:tab/>
+        <w:t>SRS-43</w:t>
+      </w:r>
+      <w:r>
+        <w:t xml:space="preserve">: </w:t>
+      </w:r>
+      <w:r>
+        <w:t>The</w:t>
+      </w:r>
+      <w:r>
+        <w:t xml:space="preserve"> system shall add a new product</w:t>
+      </w:r>
+      <w:r>
+        <w:t xml:space="preserve"> inform</w:t>
+      </w:r>
+      <w:r>
+        <w:t>ation to database using product name, description and product picture</w:t>
+      </w:r>
+      <w:r>
+        <w:t>.</w:t>
+      </w:r>
+    </w:p>
+    <w:p>
+      <w:r>
+        <w:tab/>
+        <w:t>SRS-44</w:t>
+      </w:r>
+      <w:r>
+        <w:t>: The</w:t>
+      </w:r>
+      <w:r>
+        <w:t xml:space="preserve"> system shall pro</w:t>
+      </w:r>
+      <w:r>
+        <w:t>vide the successful add new product</w:t>
+      </w:r>
+      <w:r>
+        <w:t xml:space="preserve"> page.</w:t>
+      </w:r>
+    </w:p>
+    <w:p>
+      <w:r>
+        <w:tab/>
+        <w:t>SRS-45</w:t>
+      </w:r>
+      <w:r>
+        <w:t>: The system shall display the error message “This product is existing in database”.</w:t>
+      </w:r>
+    </w:p>
+    <w:p>
+      <w:pPr>
+        <w:ind w:firstLine="720"/>
+      </w:pPr>
+      <w:bookmarkStart w:id="7" w:name="_Toc379225281"/>
+      <w:r>
+        <w:t xml:space="preserve">SRS-11: </w:t>
+      </w:r>
+      <w:r>
+        <w:t>The system shall display the error message “</w:t>
+      </w:r>
+      <w:r>
+        <w:t>The picture that must be image format</w:t>
+      </w:r>
+      <w:r>
+        <w:t>”</w:t>
+      </w:r>
+      <w:r>
+        <w:t>.</w:t>
+      </w:r>
+    </w:p>
+    <w:p>
+      <w:pPr>
+        <w:pStyle w:val="Heading3"/>
+      </w:pPr>
+      <w:r>
+        <w:t>URS-10: The administrator view customer history</w:t>
+      </w:r>
+      <w:bookmarkEnd w:id="7"/>
+    </w:p>
+    <w:p>
+      <w:pPr>
+        <w:ind w:firstLine="720"/>
+      </w:pPr>
+      <w:r>
+        <w:t>SRS-36</w:t>
+      </w:r>
+      <w:r>
+        <w:t>: The system shall provide interface for view a customer history.</w:t>
+      </w:r>
+    </w:p>
+    <w:p>
+      <w:r>
+        <w:tab/>
         <w:t>SRS-46</w:t>
       </w:r>
       <w:r>
-        <w:t>: The system shall retrieve the existing data from the product name.</w:t>
+        <w:t>: The system shall provide search history page which receive customer username for searching.</w:t>
       </w:r>
     </w:p>
     <w:p>
@@ -856,111 +961,13 @@
         <w:t>SRS-47</w:t>
       </w:r>
       <w:r>
-        <w:t xml:space="preserve">: </w:t>
-      </w:r>
-      <w:r>
-        <w:t>The</w:t>
-      </w:r>
-      <w:r>
-        <w:t xml:space="preserve"> system shall add a new product</w:t>
-      </w:r>
-      <w:r>
-        <w:t xml:space="preserve"> inform</w:t>
-      </w:r>
-      <w:r>
-        <w:t>ation to database using product name, description and product picture</w:t>
-      </w:r>
-      <w:r>
-        <w:t>.</w:t>
+        <w:t>: The system query a list of history after searching by customer username</w:t>
       </w:r>
     </w:p>
     <w:p>
       <w:r>
         <w:tab/>
         <w:t>SRS-48</w:t>
-      </w:r>
-      <w:r>
-        <w:t>: The</w:t>
-      </w:r>
-      <w:r>
-        <w:t xml:space="preserve"> system shall pro</w:t>
-      </w:r>
-      <w:r>
-        <w:t>vide the successful add new product</w:t>
-      </w:r>
-      <w:r>
-        <w:t xml:space="preserve"> page.</w:t>
-      </w:r>
-    </w:p>
-    <w:p>
-      <w:r>
-        <w:tab/>
-        <w:t>SRS-49</w:t>
-      </w:r>
-      <w:r>
-        <w:t>: The system shall display the error message “This product is existing in database”.</w:t>
-      </w:r>
-    </w:p>
-    <w:p>
-      <w:pPr>
-        <w:ind w:firstLine="720"/>
-      </w:pPr>
-      <w:bookmarkStart w:id="8" w:name="_Toc379225281"/>
-      <w:r>
-        <w:t xml:space="preserve">SRS-11: </w:t>
-      </w:r>
-      <w:r>
-        <w:t>The system shall display the error message “</w:t>
-      </w:r>
-      <w:r>
-        <w:t>The picture that must be image format</w:t>
-      </w:r>
-      <w:r>
-        <w:t>”</w:t>
-      </w:r>
-      <w:r>
-        <w:t>.</w:t>
-      </w:r>
-    </w:p>
-    <w:p>
-      <w:pPr>
-        <w:pStyle w:val="Heading3"/>
-      </w:pPr>
-      <w:r>
-        <w:t>URS-10: The administrator view customer history</w:t>
-      </w:r>
-      <w:bookmarkEnd w:id="8"/>
-    </w:p>
-    <w:p>
-      <w:pPr>
-        <w:ind w:firstLine="720"/>
-      </w:pPr>
-      <w:r>
-        <w:t>SRS-33: The system shall provide interface for view a customer history.</w:t>
-      </w:r>
-    </w:p>
-    <w:p>
-      <w:r>
-        <w:tab/>
-        <w:t>SRS-50</w:t>
-      </w:r>
-      <w:r>
-        <w:t>: The system shall provide search history page which receive customer username for searching.</w:t>
-      </w:r>
-    </w:p>
-    <w:p>
-      <w:r>
-        <w:tab/>
-        <w:t>SRS-51</w:t>
-      </w:r>
-      <w:r>
-        <w:t>: The system query a list of history after searching by customer username</w:t>
-      </w:r>
-    </w:p>
-    <w:p>
-      <w:r>
-        <w:tab/>
-        <w:t>SRS-52</w:t>
       </w:r>
       <w:r>
         <w:t>: The system shall provide search history page which receive date for searching.</w:t>
@@ -976,7 +983,7 @@
       </w:pPr>
       <w:r>
         <w:tab/>
-        <w:t>SRS-53</w:t>
+        <w:t>SRS-49</w:t>
       </w:r>
       <w:r>
         <w:t>: The system query a list of history after searching by</w:t>
@@ -1006,33 +1013,45 @@
           <w:lang w:bidi="th-TH"/>
         </w:rPr>
       </w:pPr>
-      <w:bookmarkStart w:id="9" w:name="_Toc379225282"/>
+      <w:bookmarkStart w:id="8" w:name="_Toc379225282"/>
       <w:r>
         <w:rPr>
           <w:lang w:bidi="th-TH"/>
         </w:rPr>
         <w:t>URS-11: The customer save a product in cart</w:t>
       </w:r>
-      <w:bookmarkEnd w:id="9"/>
-    </w:p>
-    <w:p>
-      <w:pPr>
-        <w:rPr>
-          <w:lang w:bidi="th-TH"/>
-        </w:rPr>
-      </w:pPr>
-      <w:r>
-        <w:rPr>
-          <w:lang w:bidi="th-TH"/>
-        </w:rPr>
-        <w:tab/>
-        <w:t>SRS-54</w:t>
-      </w:r>
-      <w:r>
-        <w:rPr>
-          <w:lang w:bidi="th-TH"/>
-        </w:rPr>
-        <w:t>: The system provide an interface that save product in cart.</w:t>
+      <w:bookmarkEnd w:id="8"/>
+    </w:p>
+    <w:p>
+      <w:pPr>
+        <w:rPr>
+          <w:lang w:bidi="th-TH"/>
+        </w:rPr>
+      </w:pPr>
+      <w:r>
+        <w:rPr>
+          <w:lang w:bidi="th-TH"/>
+        </w:rPr>
+        <w:tab/>
+        <w:t>SRS-50</w:t>
+      </w:r>
+      <w:r>
+        <w:rPr>
+          <w:lang w:bidi="th-TH"/>
+        </w:rPr>
+        <w:t>: The system provide an interface that save product in</w:t>
+      </w:r>
+      <w:r>
+        <w:rPr>
+          <w:lang w:bidi="th-TH"/>
+        </w:rPr>
+        <w:t xml:space="preserve"> a</w:t>
+      </w:r>
+      <w:r>
+        <w:rPr>
+          <w:lang w:bidi="th-TH"/>
+        </w:rPr>
+        <w:t xml:space="preserve"> cart.</w:t>
       </w:r>
     </w:p>
     <w:p>
@@ -1055,7 +1074,7 @@
           <w:rFonts w:cs="Cordia New"/>
           <w:lang w:bidi="th-TH"/>
         </w:rPr>
-        <w:t>55</w:t>
+        <w:t>51</w:t>
       </w:r>
       <w:r>
         <w:rPr>
@@ -1071,14 +1090,14 @@
           <w:lang w:bidi="th-TH"/>
         </w:rPr>
       </w:pPr>
-      <w:bookmarkStart w:id="10" w:name="_Toc379225283"/>
+      <w:bookmarkStart w:id="9" w:name="_Toc379225283"/>
       <w:r>
         <w:rPr>
           <w:lang w:bidi="th-TH"/>
         </w:rPr>
         <w:t>URS-12: The customer logout from system</w:t>
       </w:r>
-      <w:bookmarkEnd w:id="10"/>
+      <w:bookmarkEnd w:id="9"/>
     </w:p>
     <w:p>
       <w:pPr>
@@ -1099,7 +1118,7 @@
           <w:rFonts w:cs="Cordia New"/>
           <w:lang w:bidi="th-TH"/>
         </w:rPr>
-        <w:t>56</w:t>
+        <w:t>52</w:t>
       </w:r>
       <w:r>
         <w:rPr>
@@ -1135,7 +1154,7 @@
           <w:rFonts w:cs="Cordia New"/>
           <w:lang w:bidi="th-TH"/>
         </w:rPr>
-        <w:t>SRS- 57</w:t>
+        <w:t>SRS- 53</w:t>
       </w:r>
       <w:r>
         <w:rPr>
@@ -1165,28 +1184,31 @@
           <w:lang w:bidi="th-TH"/>
         </w:rPr>
       </w:pPr>
-      <w:bookmarkStart w:id="11" w:name="_Toc379225284"/>
-      <w:r>
-        <w:rPr>
-          <w:lang w:bidi="th-TH"/>
-        </w:rPr>
+      <w:bookmarkStart w:id="10" w:name="_Toc379225284"/>
+      <w:r>
+        <w:rPr>
+          <w:lang w:bidi="th-TH"/>
+        </w:rPr>
+        <w:lastRenderedPageBreak/>
         <w:t>URS-13: The administrator logout from system</w:t>
       </w:r>
+      <w:bookmarkEnd w:id="10"/>
+    </w:p>
+    <w:p>
+      <w:pPr>
+        <w:rPr>
+          <w:lang w:bidi="th-TH"/>
+        </w:rPr>
+      </w:pPr>
+      <w:r>
+        <w:rPr>
+          <w:lang w:bidi="th-TH"/>
+        </w:rPr>
+        <w:tab/>
+        <w:t>SRS- 52</w:t>
+      </w:r>
+      <w:bookmarkStart w:id="11" w:name="_GoBack"/>
       <w:bookmarkEnd w:id="11"/>
-    </w:p>
-    <w:p>
-      <w:pPr>
-        <w:rPr>
-          <w:lang w:bidi="th-TH"/>
-        </w:rPr>
-      </w:pPr>
-      <w:r>
-        <w:rPr>
-          <w:lang w:bidi="th-TH"/>
-        </w:rPr>
-        <w:tab/>
-        <w:t>SRS- 56</w:t>
-      </w:r>
       <w:r>
         <w:rPr>
           <w:lang w:bidi="th-TH"/>
@@ -1205,7 +1227,6 @@
         <w:rPr>
           <w:lang w:bidi="th-TH"/>
         </w:rPr>
-        <w:lastRenderedPageBreak/>
         <w:tab/>
       </w:r>
       <w:r>
@@ -1213,7 +1234,7 @@
           <w:rFonts w:cs="Cordia New"/>
           <w:lang w:bidi="th-TH"/>
         </w:rPr>
-        <w:t>SRS- 57</w:t>
+        <w:t>SRS- 53</w:t>
       </w:r>
       <w:r>
         <w:rPr>
@@ -1686,6 +1707,7 @@
   <w:style w:type="character" w:default="1" w:styleId="DefaultParagraphFont">
     <w:name w:val="Default Paragraph Font"/>
     <w:uiPriority w:val="1"/>
+    <w:semiHidden/>
     <w:unhideWhenUsed/>
   </w:style>
   <w:style w:type="table" w:default="1" w:styleId="TableNormal">

</xml_diff>

<commit_message>
fix SRS number in URS-SRS
Update Traceability folder
Add URS and SRS file
</commit_message>
<xml_diff>
--- a/softwareDesign/URS-SRS.docx
+++ b/softwareDesign/URS-SRS.docx
@@ -4,7 +4,7 @@
   <w:body>
     <w:p>
       <w:pPr>
-        <w:pStyle w:val="Heading2"/>
+        <w:pStyle w:val="2"/>
         <w:rPr>
           <w:cs/>
           <w:lang w:bidi="th-TH"/>
@@ -17,7 +17,7 @@
     </w:p>
     <w:p>
       <w:pPr>
-        <w:pStyle w:val="Heading3"/>
+        <w:pStyle w:val="3"/>
       </w:pPr>
       <w:r>
         <w:t>URS-01: The user has to register themselves as customer</w:t>
@@ -45,20 +45,7 @@
     <w:p>
       <w:r>
         <w:tab/>
-        <w:t xml:space="preserve">SRS-04: The system can check the picture that user upload. The picture should be an image format (for example: </w:t>
-      </w:r>
-      <w:proofErr w:type="spellStart"/>
-      <w:r>
-        <w:t>jpg</w:t>
-      </w:r>
-      <w:proofErr w:type="gramStart"/>
-      <w:r>
-        <w:t>,png</w:t>
-      </w:r>
-      <w:proofErr w:type="spellEnd"/>
-      <w:proofErr w:type="gramEnd"/>
-      <w:r>
-        <w:t>).</w:t>
+        <w:t>SRS-04: The system can check the picture that user upload. The picture should be an image format (for example: jpg,png).</w:t>
       </w:r>
     </w:p>
     <w:p>
@@ -186,23 +173,196 @@
     </w:p>
     <w:p>
       <w:pPr>
-        <w:pStyle w:val="Heading3"/>
+        <w:pStyle w:val="3"/>
       </w:pPr>
       <w:bookmarkStart w:id="1" w:name="_Toc379225273"/>
-      <w:bookmarkStart w:id="2" w:name="_GoBack"/>
+      <w:r>
+        <w:t>URS-02: The user log in as customer</w:t>
+      </w:r>
+      <w:bookmarkEnd w:id="1"/>
+    </w:p>
+    <w:p>
+      <w:r>
+        <w:tab/>
+        <w:t xml:space="preserve">SRS-14: </w:t>
+      </w:r>
+      <w:r>
+        <w:t>The system provides the login user interface which receive the user name and password</w:t>
+      </w:r>
+      <w:r>
+        <w:t>.</w:t>
+      </w:r>
+    </w:p>
+    <w:p>
+      <w:r>
+        <w:tab/>
+        <w:t>SRS-05</w:t>
+      </w:r>
+      <w:r>
+        <w:t xml:space="preserve">: </w:t>
+      </w:r>
+      <w:r>
+        <w:t xml:space="preserve">The system can check the username format. The username format should be </w:t>
+      </w:r>
+      <w:r>
+        <w:t>character with number.</w:t>
+      </w:r>
+    </w:p>
+    <w:p>
+      <w:r>
+        <w:tab/>
+        <w:t>SRS-06</w:t>
+      </w:r>
+      <w:r>
+        <w:t>:</w:t>
+      </w:r>
+      <w:r>
+        <w:t xml:space="preserve"> The system can check the pa</w:t>
+      </w:r>
+      <w:r>
+        <w:t>ssword format.</w:t>
+      </w:r>
+      <w:r>
+        <w:t xml:space="preserve"> The password must contain the </w:t>
+      </w:r>
+      <w:r>
+        <w:t>character with number.</w:t>
+      </w:r>
+    </w:p>
+    <w:p>
+      <w:r>
+        <w:tab/>
+        <w:t>SRS-</w:t>
+      </w:r>
+      <w:r>
+        <w:rPr>
+          <w:lang w:bidi="th-TH"/>
+        </w:rPr>
+        <w:t>15</w:t>
+      </w:r>
+      <w:r>
+        <w:t xml:space="preserve">: </w:t>
+      </w:r>
+      <w:r>
+        <w:t>The system validates the username and password</w:t>
+      </w:r>
+      <w:r>
+        <w:t>.</w:t>
+      </w:r>
+    </w:p>
+    <w:p>
+      <w:r>
+        <w:lastRenderedPageBreak/>
+        <w:tab/>
+        <w:t>SRS-</w:t>
+      </w:r>
+      <w:r>
+        <w:t>16</w:t>
+      </w:r>
+      <w:r>
+        <w:t xml:space="preserve">: </w:t>
+      </w:r>
+      <w:r>
+        <w:t>The system shall pro</w:t>
+      </w:r>
+      <w:r>
+        <w:t>vide the successful login</w:t>
+      </w:r>
+      <w:r>
+        <w:t xml:space="preserve"> page.</w:t>
+      </w:r>
+    </w:p>
+    <w:p>
+      <w:pPr>
+        <w:ind w:firstLine="720"/>
+      </w:pPr>
+      <w:r>
+        <w:t>SRS-17: The system shall provide catalog page that consist with product name, product description and product picture.</w:t>
+      </w:r>
+    </w:p>
+    <w:p>
+      <w:r>
+        <w:tab/>
+        <w:t>SRS-18</w:t>
+      </w:r>
+      <w:r>
+        <w:t>: The system shall show the customer status with a customer picture on the top-right of the user interface to confirm his identity.</w:t>
+      </w:r>
+    </w:p>
+    <w:p>
+      <w:pPr>
+        <w:pStyle w:val="3"/>
+      </w:pPr>
+      <w:bookmarkStart w:id="2" w:name="_Toc379225274"/>
+      <w:r>
+        <w:t>URS-03: The customer update their information</w:t>
+      </w:r>
       <w:bookmarkEnd w:id="2"/>
-      <w:r>
-        <w:t>URS-02: The user log in as customer</w:t>
-      </w:r>
-      <w:bookmarkEnd w:id="1"/>
-    </w:p>
-    <w:p>
-      <w:r>
-        <w:tab/>
-        <w:t xml:space="preserve">SRS-14: </w:t>
-      </w:r>
-      <w:r>
-        <w:t>The system provides the login user interface which receive the user name and password</w:t>
+    </w:p>
+    <w:p>
+      <w:r>
+        <w:tab/>
+        <w:t>SRS-19</w:t>
+      </w:r>
+      <w:r>
+        <w:t>: The system provide an interface for registration which receive name address and their picture for the registration.</w:t>
+      </w:r>
+    </w:p>
+    <w:p>
+      <w:r>
+        <w:tab/>
+        <w:t>SRS-02</w:t>
+      </w:r>
+      <w:r>
+        <w:t>: The system can check the name format. The name format should be only a character.</w:t>
+      </w:r>
+    </w:p>
+    <w:p>
+      <w:r>
+        <w:tab/>
+        <w:t>SRS-03</w:t>
+      </w:r>
+      <w:r>
+        <w:t xml:space="preserve">: </w:t>
+      </w:r>
+      <w:r>
+        <w:t>The system can check the address. The address format should be a character and number.</w:t>
+      </w:r>
+    </w:p>
+    <w:p>
+      <w:r>
+        <w:tab/>
+        <w:t>SRS-04</w:t>
+      </w:r>
+      <w:r>
+        <w:t>:</w:t>
+      </w:r>
+      <w:r>
+        <w:t xml:space="preserve"> The system can check the picture that user update. The picture should be a image format (for example: jpg,png).</w:t>
+      </w:r>
+    </w:p>
+    <w:p>
+      <w:r>
+        <w:tab/>
+        <w:t>SRS-20</w:t>
+      </w:r>
+      <w:r>
+        <w:t>: The system shall update customer information to database using name, address and their picture.</w:t>
+      </w:r>
+    </w:p>
+    <w:p>
+      <w:r>
+        <w:tab/>
+        <w:t>SRS-21</w:t>
+      </w:r>
+      <w:r>
+        <w:t xml:space="preserve">: </w:t>
+      </w:r>
+      <w:r>
+        <w:t>The system shall provide the successful registration page</w:t>
+      </w:r>
+      <w:r>
+        <w:t xml:space="preserve"> after customer information updating was complete</w:t>
       </w:r>
       <w:r>
         <w:t>.</w:t>
@@ -211,38 +371,260 @@
     <w:p>
       <w:r>
         <w:tab/>
-        <w:t>SRS-05</w:t>
+        <w:t>SRS-10</w:t>
       </w:r>
       <w:r>
         <w:t xml:space="preserve">: </w:t>
       </w:r>
       <w:r>
-        <w:t xml:space="preserve">The system can check the username format. The username format should be </w:t>
-      </w:r>
-      <w:r>
-        <w:t>character with number.</w:t>
-      </w:r>
-    </w:p>
-    <w:p>
-      <w:r>
-        <w:tab/>
-        <w:t>SRS-06</w:t>
-      </w:r>
-      <w:r>
-        <w:t>:</w:t>
-      </w:r>
-      <w:r>
-        <w:t xml:space="preserve"> The system can check the pa</w:t>
-      </w:r>
-      <w:r>
-        <w:t>ssword format.</w:t>
-      </w:r>
-      <w:r>
-        <w:t xml:space="preserve"> The password must contain the </w:t>
-      </w:r>
-      <w:r>
-        <w:t>character with number.</w:t>
-      </w:r>
+        <w:t>The system shall display the error message “The name must be only characters”.</w:t>
+      </w:r>
+    </w:p>
+    <w:p>
+      <w:r>
+        <w:tab/>
+        <w:t>SRS-11</w:t>
+      </w:r>
+      <w:r>
+        <w:t xml:space="preserve">: </w:t>
+      </w:r>
+      <w:r>
+        <w:t>The system shall display the error message “</w:t>
+      </w:r>
+      <w:r>
+        <w:t>The picture that must be image format</w:t>
+      </w:r>
+      <w:r>
+        <w:t>”</w:t>
+      </w:r>
+      <w:r>
+        <w:t>.</w:t>
+      </w:r>
+    </w:p>
+    <w:p/>
+    <w:p>
+      <w:pPr>
+        <w:pStyle w:val="3"/>
+      </w:pPr>
+      <w:bookmarkStart w:id="3" w:name="_Toc379225275"/>
+      <w:r>
+        <w:t>URS-04: The customer search product.</w:t>
+      </w:r>
+      <w:bookmarkEnd w:id="3"/>
+    </w:p>
+    <w:p>
+      <w:r>
+        <w:tab/>
+        <w:t>SRS-22</w:t>
+      </w:r>
+      <w:r>
+        <w:t>: The system shall provide search product page which receive product name for searching.</w:t>
+      </w:r>
+    </w:p>
+    <w:p>
+      <w:r>
+        <w:tab/>
+        <w:t>SRS-23</w:t>
+      </w:r>
+      <w:r>
+        <w:t xml:space="preserve">: The system shall retrieve the existing data from database follow product name that user input. </w:t>
+      </w:r>
+    </w:p>
+    <w:p>
+      <w:r>
+        <w:tab/>
+        <w:t>SRS-24</w:t>
+      </w:r>
+      <w:r>
+        <w:t>: The system shall provide detail</w:t>
+      </w:r>
+      <w:r>
+        <w:t xml:space="preserve"> page that consist with product name, product description</w:t>
+      </w:r>
+      <w:r>
+        <w:t>, item quantity</w:t>
+      </w:r>
+      <w:r>
+        <w:t xml:space="preserve"> and product picture.</w:t>
+      </w:r>
+    </w:p>
+    <w:p>
+      <w:pPr>
+        <w:pStyle w:val="3"/>
+      </w:pPr>
+      <w:r>
+        <w:t>URS -05: The customer add product to a cart</w:t>
+      </w:r>
+    </w:p>
+    <w:p>
+      <w:pPr>
+        <w:ind w:firstLine="720"/>
+      </w:pPr>
+      <w:r>
+        <w:t xml:space="preserve">SRS-17: </w:t>
+      </w:r>
+      <w:r>
+        <w:t>The system shall provide catalog page that consist with product name, product description and product picture.</w:t>
+      </w:r>
+    </w:p>
+    <w:p>
+      <w:pPr>
+        <w:ind w:firstLine="720"/>
+      </w:pPr>
+      <w:r>
+        <w:t>SRS-24: The system shall provide detail page that consist with product name, product description, item quantity and product picture.</w:t>
+      </w:r>
+    </w:p>
+    <w:p/>
+    <w:p>
+      <w:pPr>
+        <w:ind w:firstLine="720"/>
+      </w:pPr>
+      <w:r>
+        <w:t>SRS-25: The system shall provide the interface for customer can select the product to a cart.</w:t>
+      </w:r>
+    </w:p>
+    <w:p>
+      <w:pPr>
+        <w:ind w:firstLine="720"/>
+      </w:pPr>
+      <w:r>
+        <w:t>SRS-26: The system shall provide the interface for customer can select the product quantity to a cart.</w:t>
+      </w:r>
+    </w:p>
+    <w:p>
+      <w:pPr>
+        <w:ind w:firstLine="720"/>
+      </w:pPr>
+      <w:r>
+        <w:t>SRS-27: The system save cart history into a database using customer</w:t>
+      </w:r>
+      <w:r>
+        <w:t xml:space="preserve"> ID, product ID and status</w:t>
+      </w:r>
+    </w:p>
+    <w:p>
+      <w:pPr>
+        <w:ind w:firstLine="720"/>
+      </w:pPr>
+      <w:r>
+        <w:t xml:space="preserve">SRS-28: The system update status at cart history </w:t>
+      </w:r>
+    </w:p>
+    <w:p>
+      <w:pPr>
+        <w:ind w:firstLine="720"/>
+      </w:pPr>
+      <w:bookmarkStart w:id="4" w:name="_Toc379225277"/>
+      <w:r>
+        <w:t>SRS-29</w:t>
+      </w:r>
+      <w:r>
+        <w:t>: Th</w:t>
+      </w:r>
+      <w:r>
+        <w:t>e system shall display the alert</w:t>
+      </w:r>
+      <w:r>
+        <w:t xml:space="preserve"> message “</w:t>
+      </w:r>
+      <w:r>
+        <w:t>The product has been add to a cart</w:t>
+      </w:r>
+      <w:r>
+        <w:t>”.</w:t>
+      </w:r>
+    </w:p>
+    <w:p>
+      <w:pPr>
+        <w:pStyle w:val="3"/>
+      </w:pPr>
+      <w:r>
+        <w:t>URS-06: The customer check out for purchase the product.</w:t>
+      </w:r>
+      <w:bookmarkEnd w:id="4"/>
+    </w:p>
+    <w:p>
+      <w:r>
+        <w:tab/>
+        <w:t>SRS-30</w:t>
+      </w:r>
+      <w:r>
+        <w:t>: The system shall provide interface for check out for purchase the product.</w:t>
+      </w:r>
+    </w:p>
+    <w:p>
+      <w:r>
+        <w:tab/>
+        <w:t>SRS-31</w:t>
+      </w:r>
+      <w:r>
+        <w:t>: The system shall provide the product list that consist product name, product picture, price, quantity and total price.</w:t>
+      </w:r>
+    </w:p>
+    <w:p>
+      <w:r>
+        <w:tab/>
+        <w:t>SRS-32</w:t>
+      </w:r>
+      <w:r>
+        <w:t>: The system shall provide payment method interface.</w:t>
+      </w:r>
+    </w:p>
+    <w:p>
+      <w:r>
+        <w:tab/>
+        <w:t>SRS-33</w:t>
+      </w:r>
+      <w:r>
+        <w:t xml:space="preserve">: </w:t>
+      </w:r>
+      <w:r>
+        <w:t>The system shall pro</w:t>
+      </w:r>
+      <w:r>
+        <w:t>vide the successful</w:t>
+      </w:r>
+      <w:r>
+        <w:t xml:space="preserve"> purchasing</w:t>
+      </w:r>
+      <w:r>
+        <w:t xml:space="preserve"> </w:t>
+      </w:r>
+      <w:r>
+        <w:t>page</w:t>
+      </w:r>
+      <w:r>
+        <w:t xml:space="preserve"> after purchase is complete</w:t>
+      </w:r>
+      <w:r>
+        <w:t>.</w:t>
+      </w:r>
+    </w:p>
+    <w:p>
+      <w:r>
+        <w:tab/>
+        <w:t>SRS-34: The system shall update status at cart history in a database.</w:t>
+      </w:r>
+    </w:p>
+    <w:p>
+      <w:r>
+        <w:tab/>
+        <w:t>SRS-35</w:t>
+      </w:r>
+      <w:r>
+        <w:t>: The system shall add a new shopping history to database.</w:t>
+      </w:r>
+    </w:p>
+    <w:p>
+      <w:pPr>
+        <w:pStyle w:val="3"/>
+      </w:pPr>
+      <w:bookmarkStart w:id="5" w:name="_Toc379225278"/>
+      <w:r>
+        <w:t>URS-07: The customer view their history.</w:t>
+      </w:r>
+      <w:bookmarkEnd w:id="5"/>
     </w:p>
     <w:p>
       <w:r>
@@ -250,424 +632,6 @@
         <w:t>SRS-</w:t>
       </w:r>
       <w:r>
-        <w:rPr>
-          <w:lang w:bidi="th-TH"/>
-        </w:rPr>
-        <w:t>15</w:t>
-      </w:r>
-      <w:r>
-        <w:t xml:space="preserve">: </w:t>
-      </w:r>
-      <w:r>
-        <w:t>The system validates the username and password</w:t>
-      </w:r>
-      <w:r>
-        <w:t>.</w:t>
-      </w:r>
-    </w:p>
-    <w:p>
-      <w:r>
-        <w:lastRenderedPageBreak/>
-        <w:tab/>
-        <w:t>SRS-</w:t>
-      </w:r>
-      <w:r>
-        <w:t>16</w:t>
-      </w:r>
-      <w:r>
-        <w:t xml:space="preserve">: </w:t>
-      </w:r>
-      <w:r>
-        <w:t>The system shall pro</w:t>
-      </w:r>
-      <w:r>
-        <w:t>vide the successful login</w:t>
-      </w:r>
-      <w:r>
-        <w:t xml:space="preserve"> page.</w:t>
-      </w:r>
-    </w:p>
-    <w:p>
-      <w:pPr>
-        <w:ind w:firstLine="720"/>
-      </w:pPr>
-      <w:r>
-        <w:t>SRS-17: The system shall provide catalog page that consist with product name, product description and product picture.</w:t>
-      </w:r>
-    </w:p>
-    <w:p>
-      <w:r>
-        <w:tab/>
-        <w:t>SRS-18</w:t>
-      </w:r>
-      <w:r>
-        <w:t>: The system shall show the customer status with a customer picture on the top-right of the user interface to confirm his identity.</w:t>
-      </w:r>
-    </w:p>
-    <w:p>
-      <w:pPr>
-        <w:pStyle w:val="Heading3"/>
-      </w:pPr>
-      <w:bookmarkStart w:id="3" w:name="_Toc379225274"/>
-      <w:r>
-        <w:t>URS-03: The customer update their information</w:t>
-      </w:r>
-      <w:bookmarkEnd w:id="3"/>
-    </w:p>
-    <w:p>
-      <w:r>
-        <w:tab/>
-        <w:t>SRS-19</w:t>
-      </w:r>
-      <w:r>
-        <w:t>: The system provide an interface for registration which receive name address and their picture for the registration.</w:t>
-      </w:r>
-    </w:p>
-    <w:p>
-      <w:r>
-        <w:tab/>
-        <w:t>SRS-02</w:t>
-      </w:r>
-      <w:r>
-        <w:t>: The system can check the name format. The name format should be only a character.</w:t>
-      </w:r>
-    </w:p>
-    <w:p>
-      <w:r>
-        <w:tab/>
-        <w:t>SRS-03</w:t>
-      </w:r>
-      <w:r>
-        <w:t xml:space="preserve">: </w:t>
-      </w:r>
-      <w:r>
-        <w:t>The system can check the address. The address format should be a character and number.</w:t>
-      </w:r>
-    </w:p>
-    <w:p>
-      <w:r>
-        <w:tab/>
-        <w:t>SRS-04</w:t>
-      </w:r>
-      <w:r>
-        <w:t>:</w:t>
-      </w:r>
-      <w:r>
-        <w:t xml:space="preserve"> The system can check the picture that user update. The picture should be </w:t>
-      </w:r>
-      <w:proofErr w:type="spellStart"/>
-      <w:r>
-        <w:t>a</w:t>
-      </w:r>
-      <w:proofErr w:type="spellEnd"/>
-      <w:r>
-        <w:t xml:space="preserve"> image format (for example: </w:t>
-      </w:r>
-      <w:proofErr w:type="spellStart"/>
-      <w:r>
-        <w:t>jpg</w:t>
-      </w:r>
-      <w:proofErr w:type="gramStart"/>
-      <w:r>
-        <w:t>,png</w:t>
-      </w:r>
-      <w:proofErr w:type="spellEnd"/>
-      <w:proofErr w:type="gramEnd"/>
-      <w:r>
-        <w:t>).</w:t>
-      </w:r>
-    </w:p>
-    <w:p>
-      <w:r>
-        <w:tab/>
-        <w:t>SRS-20</w:t>
-      </w:r>
-      <w:r>
-        <w:t>: The system shall update customer information to database using name, address and their picture.</w:t>
-      </w:r>
-    </w:p>
-    <w:p>
-      <w:r>
-        <w:tab/>
-        <w:t>SRS-21</w:t>
-      </w:r>
-      <w:r>
-        <w:t xml:space="preserve">: </w:t>
-      </w:r>
-      <w:r>
-        <w:t>The system shall provide the successful registration page</w:t>
-      </w:r>
-      <w:r>
-        <w:t xml:space="preserve"> after customer information updating was complete</w:t>
-      </w:r>
-      <w:r>
-        <w:t>.</w:t>
-      </w:r>
-    </w:p>
-    <w:p>
-      <w:r>
-        <w:tab/>
-        <w:t>SRS-10</w:t>
-      </w:r>
-      <w:r>
-        <w:t xml:space="preserve">: </w:t>
-      </w:r>
-      <w:r>
-        <w:t>The system shall display the error message “The name must be only characters”.</w:t>
-      </w:r>
-    </w:p>
-    <w:p>
-      <w:r>
-        <w:tab/>
-        <w:t>SRS-11</w:t>
-      </w:r>
-      <w:r>
-        <w:t xml:space="preserve">: </w:t>
-      </w:r>
-      <w:r>
-        <w:t>The system shall display the error message “</w:t>
-      </w:r>
-      <w:r>
-        <w:t>The picture that must be image format</w:t>
-      </w:r>
-      <w:r>
-        <w:t>”</w:t>
-      </w:r>
-      <w:r>
-        <w:t>.</w:t>
-      </w:r>
-    </w:p>
-    <w:p/>
-    <w:p>
-      <w:pPr>
-        <w:pStyle w:val="Heading3"/>
-      </w:pPr>
-      <w:bookmarkStart w:id="4" w:name="_Toc379225275"/>
-      <w:r>
-        <w:t>URS-04: The customer search product.</w:t>
-      </w:r>
-      <w:bookmarkEnd w:id="4"/>
-    </w:p>
-    <w:p>
-      <w:r>
-        <w:tab/>
-        <w:t>SRS-22</w:t>
-      </w:r>
-      <w:r>
-        <w:t>: The system shall provide search product page which receive product name for searching.</w:t>
-      </w:r>
-    </w:p>
-    <w:p>
-      <w:r>
-        <w:tab/>
-        <w:t>SRS-23</w:t>
-      </w:r>
-      <w:r>
-        <w:t xml:space="preserve">: The system shall retrieve the existing data from database follow product name that user input. </w:t>
-      </w:r>
-    </w:p>
-    <w:p>
-      <w:r>
-        <w:tab/>
-        <w:t>SRS-24</w:t>
-      </w:r>
-      <w:r>
-        <w:t>: The system shall provide detail</w:t>
-      </w:r>
-      <w:r>
-        <w:t xml:space="preserve"> page that consist with product name, product description</w:t>
-      </w:r>
-      <w:r>
-        <w:t>, item quantity</w:t>
-      </w:r>
-      <w:r>
-        <w:t xml:space="preserve"> and product picture.</w:t>
-      </w:r>
-    </w:p>
-    <w:p>
-      <w:pPr>
-        <w:pStyle w:val="Heading3"/>
-      </w:pPr>
-      <w:r>
-        <w:t>URS -05: The customer add product to a cart</w:t>
-      </w:r>
-    </w:p>
-    <w:p>
-      <w:pPr>
-        <w:ind w:firstLine="720"/>
-      </w:pPr>
-      <w:r>
-        <w:t xml:space="preserve">SRS-17: </w:t>
-      </w:r>
-      <w:r>
-        <w:t>The system shall provide catalog page that consist with product name, product description and product picture.</w:t>
-      </w:r>
-    </w:p>
-    <w:p>
-      <w:pPr>
-        <w:ind w:firstLine="720"/>
-      </w:pPr>
-      <w:r>
-        <w:t>SRS-24: The system shall provide detail page that consist with product name, product description, item quantity and product picture.</w:t>
-      </w:r>
-    </w:p>
-    <w:p/>
-    <w:p>
-      <w:pPr>
-        <w:ind w:firstLine="720"/>
-      </w:pPr>
-      <w:r>
-        <w:t>SRS-25: The system shall provide the interface for customer can select the product to a cart.</w:t>
-      </w:r>
-    </w:p>
-    <w:p>
-      <w:pPr>
-        <w:ind w:firstLine="720"/>
-      </w:pPr>
-      <w:r>
-        <w:t>SRS-26: The system shall provide the interface for customer can select the product quantity to a cart.</w:t>
-      </w:r>
-    </w:p>
-    <w:p>
-      <w:pPr>
-        <w:ind w:firstLine="720"/>
-      </w:pPr>
-      <w:r>
-        <w:t>SRS-27: The system save cart history into a database using customer</w:t>
-      </w:r>
-      <w:r>
-        <w:t xml:space="preserve"> ID, product ID and status</w:t>
-      </w:r>
-    </w:p>
-    <w:p>
-      <w:pPr>
-        <w:ind w:firstLine="720"/>
-      </w:pPr>
-      <w:r>
-        <w:t xml:space="preserve">SRS-28: The system update status at cart history </w:t>
-      </w:r>
-    </w:p>
-    <w:p>
-      <w:pPr>
-        <w:ind w:firstLine="720"/>
-      </w:pPr>
-      <w:bookmarkStart w:id="5" w:name="_Toc379225277"/>
-      <w:r>
-        <w:t>SRS-29</w:t>
-      </w:r>
-      <w:r>
-        <w:t>: Th</w:t>
-      </w:r>
-      <w:r>
-        <w:t>e system shall display the alert</w:t>
-      </w:r>
-      <w:r>
-        <w:t xml:space="preserve"> message “</w:t>
-      </w:r>
-      <w:r>
-        <w:t>The product has been add to a cart</w:t>
-      </w:r>
-      <w:r>
-        <w:t>”.</w:t>
-      </w:r>
-    </w:p>
-    <w:p>
-      <w:pPr>
-        <w:pStyle w:val="Heading3"/>
-      </w:pPr>
-      <w:r>
-        <w:t>URS-06: The customer check out for purchase the product.</w:t>
-      </w:r>
-      <w:bookmarkEnd w:id="5"/>
-    </w:p>
-    <w:p>
-      <w:r>
-        <w:tab/>
-        <w:t>SRS-30</w:t>
-      </w:r>
-      <w:r>
-        <w:t>: The system shall provide interface for check out for purchase the product.</w:t>
-      </w:r>
-    </w:p>
-    <w:p>
-      <w:r>
-        <w:tab/>
-        <w:t>SRS-31</w:t>
-      </w:r>
-      <w:r>
-        <w:t>: The system shall provide the product list that consist product name, product picture, price, quantity and total price.</w:t>
-      </w:r>
-    </w:p>
-    <w:p>
-      <w:r>
-        <w:tab/>
-        <w:t>SRS-32</w:t>
-      </w:r>
-      <w:r>
-        <w:t>: The system shall provide payment method interface.</w:t>
-      </w:r>
-    </w:p>
-    <w:p>
-      <w:r>
-        <w:tab/>
-        <w:t>SRS-33</w:t>
-      </w:r>
-      <w:r>
-        <w:t xml:space="preserve">: </w:t>
-      </w:r>
-      <w:r>
-        <w:t>The system shall pro</w:t>
-      </w:r>
-      <w:r>
-        <w:t>vide the successful</w:t>
-      </w:r>
-      <w:r>
-        <w:t xml:space="preserve"> purchasing</w:t>
-      </w:r>
-      <w:r>
-        <w:t xml:space="preserve"> </w:t>
-      </w:r>
-      <w:r>
-        <w:t>page</w:t>
-      </w:r>
-      <w:r>
-        <w:t xml:space="preserve"> after purchase is complete</w:t>
-      </w:r>
-      <w:r>
-        <w:t>.</w:t>
-      </w:r>
-    </w:p>
-    <w:p>
-      <w:r>
-        <w:tab/>
-        <w:t>SRS-34: The system shall update status at cart history in a database.</w:t>
-      </w:r>
-    </w:p>
-    <w:p>
-      <w:r>
-        <w:tab/>
-        <w:t>SRS-35</w:t>
-      </w:r>
-      <w:r>
-        <w:t>: The system shall add a new shopping history to database.</w:t>
-      </w:r>
-    </w:p>
-    <w:p>
-      <w:pPr>
-        <w:pStyle w:val="Heading3"/>
-      </w:pPr>
-      <w:bookmarkStart w:id="6" w:name="_Toc379225278"/>
-      <w:r>
-        <w:t>URS-07: The customer view their history.</w:t>
-      </w:r>
-      <w:bookmarkEnd w:id="6"/>
-    </w:p>
-    <w:p>
-      <w:r>
-        <w:tab/>
-        <w:t>SRS-</w:t>
-      </w:r>
-      <w:r>
         <w:t>36</w:t>
       </w:r>
       <w:r>
@@ -694,7 +658,7 @@
     </w:p>
     <w:p>
       <w:pPr>
-        <w:pStyle w:val="Heading3"/>
+        <w:pStyle w:val="3"/>
       </w:pPr>
       <w:r>
         <w:t>URS-08: The user log in as administrator</w:t>
@@ -800,142 +764,129 @@
     </w:p>
     <w:p>
       <w:pPr>
-        <w:pStyle w:val="Heading3"/>
-      </w:pPr>
-      <w:bookmarkStart w:id="7" w:name="_Toc379225280"/>
+        <w:pStyle w:val="3"/>
+      </w:pPr>
+      <w:bookmarkStart w:id="6" w:name="_Toc379225280"/>
       <w:r>
         <w:t>URS-09: The administrator add a new product.</w:t>
       </w:r>
+      <w:bookmarkEnd w:id="6"/>
+    </w:p>
+    <w:p>
+      <w:r>
+        <w:tab/>
+        <w:t>SRS-40</w:t>
+      </w:r>
+      <w:r>
+        <w:t>: The system shall provide the interface for add new product which receive product name, description and product picture.</w:t>
+      </w:r>
+    </w:p>
+    <w:p>
+      <w:r>
+        <w:tab/>
+        <w:t>SRS-41</w:t>
+      </w:r>
+      <w:r>
+        <w:t>: The system can check the product title format. The title should be character.</w:t>
+      </w:r>
+    </w:p>
+    <w:p>
+      <w:pPr>
+        <w:ind w:firstLine="720"/>
+      </w:pPr>
+      <w:r>
+        <w:t>SRS-04: The system can check the picture that user upload. The picture should be an image format (for example: jpg,png).</w:t>
+      </w:r>
+    </w:p>
+    <w:p>
+      <w:r>
+        <w:tab/>
+        <w:t>SRS-42</w:t>
+      </w:r>
+      <w:r>
+        <w:t>: The system shall retrieve the existing data from the product name.</w:t>
+      </w:r>
+    </w:p>
+    <w:p>
+      <w:r>
+        <w:tab/>
+        <w:t>SRS-43</w:t>
+      </w:r>
+      <w:r>
+        <w:t xml:space="preserve">: </w:t>
+      </w:r>
+      <w:r>
+        <w:t>The</w:t>
+      </w:r>
+      <w:r>
+        <w:t xml:space="preserve"> system shall add a new product</w:t>
+      </w:r>
+      <w:r>
+        <w:t xml:space="preserve"> inform</w:t>
+      </w:r>
+      <w:r>
+        <w:t>ation to database using product name, description and product picture</w:t>
+      </w:r>
+      <w:r>
+        <w:t>.</w:t>
+      </w:r>
+    </w:p>
+    <w:p>
+      <w:r>
+        <w:tab/>
+        <w:t>SRS-44</w:t>
+      </w:r>
+      <w:r>
+        <w:t>: The</w:t>
+      </w:r>
+      <w:r>
+        <w:t xml:space="preserve"> system shall pro</w:t>
+      </w:r>
+      <w:r>
+        <w:t>vide the successful add new product</w:t>
+      </w:r>
+      <w:r>
+        <w:t xml:space="preserve"> page.</w:t>
+      </w:r>
+    </w:p>
+    <w:p>
+      <w:r>
+        <w:tab/>
+        <w:t>SRS-45</w:t>
+      </w:r>
+      <w:r>
+        <w:t>: The system shall display the error message “This product is existing in database”.</w:t>
+      </w:r>
+    </w:p>
+    <w:p>
+      <w:pPr>
+        <w:ind w:firstLine="720"/>
+      </w:pPr>
+      <w:bookmarkStart w:id="7" w:name="_Toc379225281"/>
+      <w:r>
+        <w:t xml:space="preserve">SRS-11: </w:t>
+      </w:r>
+      <w:r>
+        <w:t>The system shall display the error message “</w:t>
+      </w:r>
+      <w:r>
+        <w:t>The picture that must be image format</w:t>
+      </w:r>
+      <w:r>
+        <w:t>”</w:t>
+      </w:r>
+      <w:r>
+        <w:t>.</w:t>
+      </w:r>
+    </w:p>
+    <w:p>
+      <w:pPr>
+        <w:pStyle w:val="3"/>
+      </w:pPr>
+      <w:r>
+        <w:t>URS-10: The administrator view customer history</w:t>
+      </w:r>
       <w:bookmarkEnd w:id="7"/>
-    </w:p>
-    <w:p>
-      <w:r>
-        <w:tab/>
-        <w:t>SRS-40</w:t>
-      </w:r>
-      <w:r>
-        <w:t>: The system shall provide the interface for add new product which receive product name, description and product picture.</w:t>
-      </w:r>
-    </w:p>
-    <w:p>
-      <w:r>
-        <w:tab/>
-        <w:t>SRS-41</w:t>
-      </w:r>
-      <w:r>
-        <w:t>: The system can check the product title format. The title should be character.</w:t>
-      </w:r>
-    </w:p>
-    <w:p>
-      <w:pPr>
-        <w:ind w:firstLine="720"/>
-      </w:pPr>
-      <w:r>
-        <w:t xml:space="preserve">SRS-04: The system can check the picture that user upload. The picture should be an image format (for example: </w:t>
-      </w:r>
-      <w:proofErr w:type="spellStart"/>
-      <w:r>
-        <w:t>jpg</w:t>
-      </w:r>
-      <w:proofErr w:type="gramStart"/>
-      <w:r>
-        <w:t>,png</w:t>
-      </w:r>
-      <w:proofErr w:type="spellEnd"/>
-      <w:proofErr w:type="gramEnd"/>
-      <w:r>
-        <w:t>).</w:t>
-      </w:r>
-    </w:p>
-    <w:p>
-      <w:r>
-        <w:tab/>
-        <w:t>SRS-42</w:t>
-      </w:r>
-      <w:r>
-        <w:t>: The system shall retrieve the existing data from the product name.</w:t>
-      </w:r>
-    </w:p>
-    <w:p>
-      <w:r>
-        <w:tab/>
-        <w:t>SRS-43</w:t>
-      </w:r>
-      <w:r>
-        <w:t xml:space="preserve">: </w:t>
-      </w:r>
-      <w:r>
-        <w:t>The</w:t>
-      </w:r>
-      <w:r>
-        <w:t xml:space="preserve"> system shall add a new product</w:t>
-      </w:r>
-      <w:r>
-        <w:t xml:space="preserve"> inform</w:t>
-      </w:r>
-      <w:r>
-        <w:t>ation to database using product name, description and product picture</w:t>
-      </w:r>
-      <w:r>
-        <w:t>.</w:t>
-      </w:r>
-    </w:p>
-    <w:p>
-      <w:r>
-        <w:tab/>
-        <w:t>SRS-44</w:t>
-      </w:r>
-      <w:r>
-        <w:t>: The</w:t>
-      </w:r>
-      <w:r>
-        <w:t xml:space="preserve"> system shall pro</w:t>
-      </w:r>
-      <w:r>
-        <w:t>vide the successful add new product</w:t>
-      </w:r>
-      <w:r>
-        <w:t xml:space="preserve"> page.</w:t>
-      </w:r>
-    </w:p>
-    <w:p>
-      <w:r>
-        <w:tab/>
-        <w:t>SRS-45</w:t>
-      </w:r>
-      <w:r>
-        <w:t>: The system shall display the error message “This product is existing in database”.</w:t>
-      </w:r>
-    </w:p>
-    <w:p>
-      <w:pPr>
-        <w:ind w:firstLine="720"/>
-      </w:pPr>
-      <w:bookmarkStart w:id="8" w:name="_Toc379225281"/>
-      <w:r>
-        <w:t xml:space="preserve">SRS-11: </w:t>
-      </w:r>
-      <w:r>
-        <w:t>The system shall display the error message “</w:t>
-      </w:r>
-      <w:r>
-        <w:t>The picture that must be image format</w:t>
-      </w:r>
-      <w:r>
-        <w:t>”</w:t>
-      </w:r>
-      <w:r>
-        <w:t>.</w:t>
-      </w:r>
-    </w:p>
-    <w:p>
-      <w:pPr>
-        <w:pStyle w:val="Heading3"/>
-      </w:pPr>
-      <w:r>
-        <w:t>URS-10: The administrator view customer history</w:t>
-      </w:r>
-      <w:bookmarkEnd w:id="8"/>
     </w:p>
     <w:p>
       <w:pPr>
@@ -1010,12 +961,12 @@
     </w:p>
     <w:p>
       <w:pPr>
-        <w:pStyle w:val="Heading3"/>
-        <w:rPr>
-          <w:lang w:bidi="th-TH"/>
-        </w:rPr>
-      </w:pPr>
-      <w:bookmarkStart w:id="9" w:name="_Toc379225283"/>
+        <w:pStyle w:val="3"/>
+        <w:rPr>
+          <w:lang w:bidi="th-TH"/>
+        </w:rPr>
+      </w:pPr>
+      <w:bookmarkStart w:id="8" w:name="_Toc379225283"/>
       <w:r>
         <w:rPr>
           <w:lang w:bidi="th-TH"/>
@@ -1028,7 +979,7 @@
         </w:rPr>
         <w:t>: The customer logout from system</w:t>
       </w:r>
-      <w:bookmarkEnd w:id="9"/>
+      <w:bookmarkEnd w:id="8"/>
     </w:p>
     <w:p>
       <w:pPr>
@@ -1049,7 +1000,7 @@
           <w:rFonts w:cs="Cordia New"/>
           <w:lang w:bidi="th-TH"/>
         </w:rPr>
-        <w:t>52</w:t>
+        <w:t>50</w:t>
       </w:r>
       <w:r>
         <w:rPr>
@@ -1085,7 +1036,7 @@
           <w:rFonts w:cs="Cordia New"/>
           <w:lang w:bidi="th-TH"/>
         </w:rPr>
-        <w:t>SRS- 53</w:t>
+        <w:t>SRS- 51</w:t>
       </w:r>
       <w:r>
         <w:rPr>
@@ -1110,12 +1061,12 @@
     </w:p>
     <w:p>
       <w:pPr>
-        <w:pStyle w:val="Heading3"/>
-        <w:rPr>
-          <w:lang w:bidi="th-TH"/>
-        </w:rPr>
-      </w:pPr>
-      <w:bookmarkStart w:id="10" w:name="_Toc379225284"/>
+        <w:pStyle w:val="3"/>
+        <w:rPr>
+          <w:lang w:bidi="th-TH"/>
+        </w:rPr>
+      </w:pPr>
+      <w:bookmarkStart w:id="9" w:name="_Toc379225284"/>
       <w:r>
         <w:rPr>
           <w:lang w:bidi="th-TH"/>
@@ -1128,48 +1079,50 @@
         </w:rPr>
         <w:t>: The administrator logout from system</w:t>
       </w:r>
+      <w:bookmarkEnd w:id="9"/>
+    </w:p>
+    <w:p>
+      <w:pPr>
+        <w:rPr>
+          <w:lang w:bidi="th-TH"/>
+        </w:rPr>
+      </w:pPr>
+      <w:r>
+        <w:rPr>
+          <w:lang w:bidi="th-TH"/>
+        </w:rPr>
+        <w:tab/>
+        <w:t>SRS- 50</w:t>
+      </w:r>
+      <w:r>
+        <w:rPr>
+          <w:lang w:bidi="th-TH"/>
+        </w:rPr>
+        <w:t xml:space="preserve"> the system provide an interface for logout.</w:t>
+      </w:r>
+    </w:p>
+    <w:p>
+      <w:pPr>
+        <w:rPr>
+          <w:rFonts w:cs="Cordia New"/>
+          <w:lang w:bidi="th-TH"/>
+        </w:rPr>
+      </w:pPr>
+      <w:r>
+        <w:rPr>
+          <w:lang w:bidi="th-TH"/>
+        </w:rPr>
+        <w:tab/>
+      </w:r>
+      <w:r>
+        <w:rPr>
+          <w:rFonts w:cs="Cordia New"/>
+          <w:lang w:bidi="th-TH"/>
+        </w:rPr>
+        <w:t>SRS- 51</w:t>
+      </w:r>
+      <w:bookmarkStart w:id="10" w:name="_GoBack"/>
       <w:bookmarkEnd w:id="10"/>
-    </w:p>
-    <w:p>
-      <w:pPr>
-        <w:rPr>
-          <w:lang w:bidi="th-TH"/>
-        </w:rPr>
-      </w:pPr>
-      <w:r>
-        <w:rPr>
-          <w:lang w:bidi="th-TH"/>
-        </w:rPr>
-        <w:tab/>
-        <w:t>SRS- 52</w:t>
-      </w:r>
-      <w:r>
-        <w:rPr>
-          <w:lang w:bidi="th-TH"/>
-        </w:rPr>
-        <w:t xml:space="preserve"> the system provide an interface for logout.</w:t>
-      </w:r>
-    </w:p>
-    <w:p>
-      <w:pPr>
-        <w:rPr>
-          <w:rFonts w:cs="Cordia New"/>
-          <w:lang w:bidi="th-TH"/>
-        </w:rPr>
-      </w:pPr>
-      <w:r>
-        <w:rPr>
-          <w:lang w:bidi="th-TH"/>
-        </w:rPr>
-        <w:tab/>
-      </w:r>
-      <w:r>
-        <w:rPr>
-          <w:rFonts w:cs="Cordia New"/>
-          <w:lang w:bidi="th-TH"/>
-        </w:rPr>
-        <w:t>SRS- 53</w:t>
-      </w:r>
       <w:r>
         <w:rPr>
           <w:rFonts w:cs="Cordia New"/>
@@ -1579,7 +1532,7 @@
     <w:lsdException w:name="List Table 6 Colorful Accent 6" w:uiPriority="51"/>
     <w:lsdException w:name="List Table 7 Colorful Accent 6" w:uiPriority="52"/>
   </w:latentStyles>
-  <w:style w:type="paragraph" w:default="1" w:styleId="Normal">
+  <w:style w:type="paragraph" w:default="1" w:styleId="a">
     <w:name w:val="Normal"/>
     <w:qFormat/>
     <w:rsid w:val="00360CE9"/>
@@ -1593,11 +1546,11 @@
       <w:lang w:eastAsia="ja-JP" w:bidi="ar-SA"/>
     </w:rPr>
   </w:style>
-  <w:style w:type="paragraph" w:styleId="Heading2">
+  <w:style w:type="paragraph" w:styleId="2">
     <w:name w:val="heading 2"/>
-    <w:basedOn w:val="Normal"/>
-    <w:next w:val="Normal"/>
-    <w:link w:val="Heading2Char"/>
+    <w:basedOn w:val="a"/>
+    <w:next w:val="a"/>
+    <w:link w:val="20"/>
     <w:uiPriority w:val="1"/>
     <w:unhideWhenUsed/>
     <w:qFormat/>
@@ -1616,11 +1569,11 @@
       <w:sz w:val="28"/>
     </w:rPr>
   </w:style>
-  <w:style w:type="paragraph" w:styleId="Heading3">
+  <w:style w:type="paragraph" w:styleId="3">
     <w:name w:val="heading 3"/>
-    <w:basedOn w:val="Normal"/>
-    <w:next w:val="Normal"/>
-    <w:link w:val="Heading3Char"/>
+    <w:basedOn w:val="a"/>
+    <w:next w:val="a"/>
+    <w:link w:val="30"/>
     <w:uiPriority w:val="1"/>
     <w:unhideWhenUsed/>
     <w:qFormat/>
@@ -1638,13 +1591,13 @@
       <w:szCs w:val="24"/>
     </w:rPr>
   </w:style>
-  <w:style w:type="character" w:default="1" w:styleId="DefaultParagraphFont">
+  <w:style w:type="character" w:default="1" w:styleId="a0">
     <w:name w:val="Default Paragraph Font"/>
     <w:uiPriority w:val="1"/>
     <w:semiHidden/>
     <w:unhideWhenUsed/>
   </w:style>
-  <w:style w:type="table" w:default="1" w:styleId="TableNormal">
+  <w:style w:type="table" w:default="1" w:styleId="a1">
     <w:name w:val="Normal Table"/>
     <w:uiPriority w:val="99"/>
     <w:semiHidden/>
@@ -1659,16 +1612,16 @@
       </w:tblCellMar>
     </w:tblPr>
   </w:style>
-  <w:style w:type="numbering" w:default="1" w:styleId="NoList">
+  <w:style w:type="numbering" w:default="1" w:styleId="a2">
     <w:name w:val="No List"/>
     <w:uiPriority w:val="99"/>
     <w:semiHidden/>
     <w:unhideWhenUsed/>
   </w:style>
-  <w:style w:type="character" w:customStyle="1" w:styleId="Heading2Char">
-    <w:name w:val="Heading 2 Char"/>
-    <w:basedOn w:val="DefaultParagraphFont"/>
-    <w:link w:val="Heading2"/>
+  <w:style w:type="character" w:customStyle="1" w:styleId="20">
+    <w:name w:val="หัวเรื่อง 2 อักขระ"/>
+    <w:basedOn w:val="a0"/>
+    <w:link w:val="2"/>
     <w:uiPriority w:val="1"/>
     <w:rsid w:val="00360CE9"/>
     <w:rPr>
@@ -1681,10 +1634,10 @@
       <w:lang w:eastAsia="ja-JP" w:bidi="ar-SA"/>
     </w:rPr>
   </w:style>
-  <w:style w:type="character" w:customStyle="1" w:styleId="Heading3Char">
-    <w:name w:val="Heading 3 Char"/>
-    <w:basedOn w:val="DefaultParagraphFont"/>
-    <w:link w:val="Heading3"/>
+  <w:style w:type="character" w:customStyle="1" w:styleId="30">
+    <w:name w:val="หัวเรื่อง 3 อักขระ"/>
+    <w:basedOn w:val="a0"/>
+    <w:link w:val="3"/>
     <w:uiPriority w:val="1"/>
     <w:rsid w:val="00360CE9"/>
     <w:rPr>

</xml_diff>